<commit_message>
Design Document completamente rifatto!
</commit_message>
<xml_diff>
--- a/SWIMv2/resources/Design document/bozze/Bozza DD .docx
+++ b/SWIMv2/resources/Design document/bozze/Bozza DD .docx
@@ -809,19 +809,9 @@
           <w:sz w:val="32"/>
           <w:szCs w:val="32"/>
         </w:rPr>
-        <w:t xml:space="preserve">la progettazione concettuale serve a fornire una rappresentazione semplificata della realta` per rappresentarla nel sistema. I dati vanno individuati in maniera tale da rispondere allo scopo per il quale il modello viene creato e per le successive fasi di design. Serviranno per il recupero di </w:t>
-      </w:r>
-      <w:bookmarkStart w:id="0" w:name="_GoBack"/>
-      <w:r>
-        <w:rPr>
-          <w:rFonts w:ascii="Times" w:hAnsi="Times" w:cs="Times"/>
-          <w:sz w:val="32"/>
-          <w:szCs w:val="32"/>
-        </w:rPr>
-        <w:t>informazioni fondamentali alla realizzazione.</w:t>
-      </w:r>
-    </w:p>
-    <w:bookmarkEnd w:id="0"/>
+        <w:t>la progettazione concettuale serve a fornire una rappresentazione semplificata della realta` per rappresentarla nel sistema. I dati vanno individuati in maniera tale da rispondere allo scopo per il quale il modello viene creato e per le successive fasi di design. Serviranno per il recupero di informazioni fondamentali alla realizzazione.</w:t>
+      </w:r>
+    </w:p>
     <w:p>
       <w:pPr>
         <w:widowControl w:val="0"/>
@@ -1197,8 +1187,10 @@
           <w:sz w:val="32"/>
           <w:szCs w:val="32"/>
         </w:rPr>
-        <w:t>Descrizione del concetto. (Se non erro è datalog)</w:t>
-      </w:r>
+        <w:t xml:space="preserve">Descrizione del concetto. </w:t>
+      </w:r>
+      <w:bookmarkStart w:id="0" w:name="_GoBack"/>
+      <w:bookmarkEnd w:id="0"/>
     </w:p>
     <w:p>
       <w:pPr>

</xml_diff>